<commit_message>
Diseño de la interfaz
Se añadió como se verán las diferentes pantallas del juego y las partes
que componen cada pantalla y se hicieron cambios al diseño de
componentes.
</commit_message>
<xml_diff>
--- a/Documentación/10-Diseño de la interfaz del juego.docx
+++ b/Documentación/10-Diseño de la interfaz del juego.docx
@@ -4,18 +4,13 @@
   <w:body>
     <w:p>
       <w:r>
-        <w:t>10- Diseño de la interfaz del juego</w:t>
-      </w:r>
-    </w:p>
-    <w:p>
-      <w:r>
-        <w:t>En el siguiente diagrama</w:t>
-      </w:r>
-      <w:r>
-        <w:t xml:space="preserve"> se aprecia la navegabilidad entre pantallas en detalle, cada transición está indicada por el elemento de control que la activa.</w:t>
-      </w:r>
-      <w:bookmarkStart w:id="0" w:name="_GoBack"/>
-      <w:bookmarkEnd w:id="0"/>
+        <w:t>Menú principal</w:t>
+      </w:r>
+    </w:p>
+    <w:p>
+      <w:r>
+        <w:t>Cuenta con dos botones los cuales uno nos lleva a la pantalla crear partida y el otro nos mandara a la pantalla unirse a una partida.</w:t>
+      </w:r>
     </w:p>
     <w:p>
       <w:r>
@@ -25,8 +20,8 @@
         </w:rPr>
         <w:drawing>
           <wp:inline distT="0" distB="0" distL="0" distR="0">
-            <wp:extent cx="5612130" cy="3342640"/>
-            <wp:effectExtent l="0" t="0" r="7620" b="0"/>
+            <wp:extent cx="5514975" cy="2819400"/>
+            <wp:effectExtent l="0" t="0" r="9525" b="0"/>
             <wp:docPr id="1" name="Imagen 1"/>
             <wp:cNvGraphicFramePr>
               <a:graphicFrameLocks xmlns:a="http://schemas.openxmlformats.org/drawingml/2006/main" noChangeAspect="1"/>
@@ -35,11 +30,11 @@
               <a:graphicData uri="http://schemas.openxmlformats.org/drawingml/2006/picture">
                 <pic:pic xmlns:pic="http://schemas.openxmlformats.org/drawingml/2006/picture">
                   <pic:nvPicPr>
-                    <pic:cNvPr id="1" name="diagramadiseño.PNG"/>
+                    <pic:cNvPr id="1" name="menuprincipal.PNG"/>
                     <pic:cNvPicPr/>
                   </pic:nvPicPr>
                   <pic:blipFill>
-                    <a:blip r:embed="rId6">
+                    <a:blip r:embed="rId7">
                       <a:extLst>
                         <a:ext uri="{28A0092B-C50C-407E-A947-70E740481C1C}">
                           <a14:useLocalDpi xmlns:a14="http://schemas.microsoft.com/office/drawing/2010/main" val="0"/>
@@ -53,7 +48,7 @@
                   <pic:spPr>
                     <a:xfrm>
                       <a:off x="0" y="0"/>
-                      <a:ext cx="5612130" cy="3342640"/>
+                      <a:ext cx="5515746" cy="2819794"/>
                     </a:xfrm>
                     <a:prstGeom prst="rect">
                       <a:avLst/>
@@ -65,9 +60,6 @@
           </wp:inline>
         </w:drawing>
       </w:r>
-      <w:r>
-        <w:t xml:space="preserve"> </w:t>
-      </w:r>
     </w:p>
     <w:p>
       <w:pPr>
@@ -77,10 +69,361 @@
         <w:ind w:firstLine="708"/>
       </w:pPr>
     </w:p>
+    <w:p>
+      <w:r>
+        <w:t>Crear partida</w:t>
+      </w:r>
+    </w:p>
+    <w:p>
+      <w:r>
+        <w:t>En esta pantalla el jugador que crea la partida tiene que esperar a que su oponente se conecte con él desde la pantalla unirse a una partida</w:t>
+      </w:r>
+      <w:r>
+        <w:t xml:space="preserve"> e iniciar la partida</w:t>
+      </w:r>
+      <w:r>
+        <w:t>.</w:t>
+      </w:r>
+    </w:p>
+    <w:p>
+      <w:r>
+        <w:rPr>
+          <w:noProof/>
+          <w:lang w:eastAsia="es-MX"/>
+        </w:rPr>
+        <w:drawing>
+          <wp:inline distT="0" distB="0" distL="0" distR="0">
+            <wp:extent cx="5561330" cy="2705100"/>
+            <wp:effectExtent l="0" t="0" r="1270" b="0"/>
+            <wp:docPr id="3" name="Imagen 3"/>
+            <wp:cNvGraphicFramePr>
+              <a:graphicFrameLocks xmlns:a="http://schemas.openxmlformats.org/drawingml/2006/main" noChangeAspect="1"/>
+            </wp:cNvGraphicFramePr>
+            <a:graphic xmlns:a="http://schemas.openxmlformats.org/drawingml/2006/main">
+              <a:graphicData uri="http://schemas.openxmlformats.org/drawingml/2006/picture">
+                <pic:pic xmlns:pic="http://schemas.openxmlformats.org/drawingml/2006/picture">
+                  <pic:nvPicPr>
+                    <pic:cNvPr id="3" name="crearpartida.PNG"/>
+                    <pic:cNvPicPr/>
+                  </pic:nvPicPr>
+                  <pic:blipFill>
+                    <a:blip r:embed="rId8">
+                      <a:extLst>
+                        <a:ext uri="{28A0092B-C50C-407E-A947-70E740481C1C}">
+                          <a14:useLocalDpi xmlns:a14="http://schemas.microsoft.com/office/drawing/2010/main" val="0"/>
+                        </a:ext>
+                      </a:extLst>
+                    </a:blip>
+                    <a:stretch>
+                      <a:fillRect/>
+                    </a:stretch>
+                  </pic:blipFill>
+                  <pic:spPr>
+                    <a:xfrm>
+                      <a:off x="0" y="0"/>
+                      <a:ext cx="5571704" cy="2710146"/>
+                    </a:xfrm>
+                    <a:prstGeom prst="rect">
+                      <a:avLst/>
+                    </a:prstGeom>
+                  </pic:spPr>
+                </pic:pic>
+              </a:graphicData>
+            </a:graphic>
+          </wp:inline>
+        </w:drawing>
+      </w:r>
+    </w:p>
+    <w:p/>
+    <w:p>
+      <w:r>
+        <w:lastRenderedPageBreak/>
+        <w:t>Unirse a una partida</w:t>
+      </w:r>
+    </w:p>
+    <w:p>
+      <w:r>
+        <w:t>En esta pantalla el jugador debe escribir la IP de la persona que creó la partida para poder conectarse con él y empezar la partida.</w:t>
+      </w:r>
+    </w:p>
+    <w:p>
+      <w:r>
+        <w:rPr>
+          <w:noProof/>
+          <w:lang w:eastAsia="es-MX"/>
+        </w:rPr>
+        <w:drawing>
+          <wp:inline distT="0" distB="0" distL="0" distR="0">
+            <wp:extent cx="5514976" cy="2905125"/>
+            <wp:effectExtent l="0" t="0" r="9525" b="9525"/>
+            <wp:docPr id="6" name="Imagen 6"/>
+            <wp:cNvGraphicFramePr>
+              <a:graphicFrameLocks xmlns:a="http://schemas.openxmlformats.org/drawingml/2006/main" noChangeAspect="1"/>
+            </wp:cNvGraphicFramePr>
+            <a:graphic xmlns:a="http://schemas.openxmlformats.org/drawingml/2006/main">
+              <a:graphicData uri="http://schemas.openxmlformats.org/drawingml/2006/picture">
+                <pic:pic xmlns:pic="http://schemas.openxmlformats.org/drawingml/2006/picture">
+                  <pic:nvPicPr>
+                    <pic:cNvPr id="6" name="unirsepartida.PNG"/>
+                    <pic:cNvPicPr/>
+                  </pic:nvPicPr>
+                  <pic:blipFill>
+                    <a:blip r:embed="rId9">
+                      <a:extLst>
+                        <a:ext uri="{28A0092B-C50C-407E-A947-70E740481C1C}">
+                          <a14:useLocalDpi xmlns:a14="http://schemas.microsoft.com/office/drawing/2010/main" val="0"/>
+                        </a:ext>
+                      </a:extLst>
+                    </a:blip>
+                    <a:stretch>
+                      <a:fillRect/>
+                    </a:stretch>
+                  </pic:blipFill>
+                  <pic:spPr>
+                    <a:xfrm>
+                      <a:off x="0" y="0"/>
+                      <a:ext cx="5515750" cy="2905533"/>
+                    </a:xfrm>
+                    <a:prstGeom prst="rect">
+                      <a:avLst/>
+                    </a:prstGeom>
+                  </pic:spPr>
+                </pic:pic>
+              </a:graphicData>
+            </a:graphic>
+          </wp:inline>
+        </w:drawing>
+      </w:r>
+    </w:p>
+    <w:p/>
+    <w:p/>
+    <w:p/>
+    <w:p/>
+    <w:p/>
+    <w:p/>
+    <w:p/>
+    <w:p/>
+    <w:p/>
+    <w:p/>
+    <w:p/>
+    <w:p/>
+    <w:p/>
+    <w:p/>
+    <w:p>
+      <w:r>
+        <w:lastRenderedPageBreak/>
+        <w:t xml:space="preserve">Tablero de juego </w:t>
+      </w:r>
+    </w:p>
+    <w:p>
+      <w:pPr>
+        <w:pStyle w:val="Prrafodelista"/>
+        <w:numPr>
+          <w:ilvl w:val="0"/>
+          <w:numId w:val="1"/>
+        </w:numPr>
+      </w:pPr>
+      <w:r>
+        <w:t>Mazo</w:t>
+      </w:r>
+      <w:bookmarkStart w:id="0" w:name="_GoBack"/>
+      <w:bookmarkEnd w:id="0"/>
+      <w:r>
+        <w:t xml:space="preserve"> jalar </w:t>
+      </w:r>
+      <w:r>
+        <w:t>desde el cual se repartirán cartas a los dos jugadores y en el cual también se jalan cartas al final de cada ronda.</w:t>
+      </w:r>
+    </w:p>
+    <w:p>
+      <w:pPr>
+        <w:pStyle w:val="Prrafodelista"/>
+        <w:numPr>
+          <w:ilvl w:val="0"/>
+          <w:numId w:val="1"/>
+        </w:numPr>
+      </w:pPr>
+      <w:r>
+        <w:t xml:space="preserve">Mazo </w:t>
+      </w:r>
+      <w:r>
+        <w:t xml:space="preserve">dejar </w:t>
+      </w:r>
+      <w:r>
+        <w:t>donde se colocan las cartas que ya no son usadas por los jugadores.</w:t>
+      </w:r>
+    </w:p>
+    <w:p>
+      <w:pPr>
+        <w:pStyle w:val="Prrafodelista"/>
+        <w:numPr>
+          <w:ilvl w:val="0"/>
+          <w:numId w:val="1"/>
+        </w:numPr>
+      </w:pPr>
+      <w:r>
+        <w:t xml:space="preserve">Mazo de jugador1 en el cual se colocan las cartas que serán utilizadas por el jugador uno </w:t>
+      </w:r>
+    </w:p>
+    <w:p>
+      <w:pPr>
+        <w:pStyle w:val="Prrafodelista"/>
+        <w:numPr>
+          <w:ilvl w:val="0"/>
+          <w:numId w:val="1"/>
+        </w:numPr>
+      </w:pPr>
+      <w:r>
+        <w:t>Tablero de juego en el cual se colocan las cartas que los jugadores quieren usar a lo largo de la partida.</w:t>
+      </w:r>
+    </w:p>
+    <w:p>
+      <w:pPr>
+        <w:pStyle w:val="Prrafodelista"/>
+        <w:numPr>
+          <w:ilvl w:val="0"/>
+          <w:numId w:val="1"/>
+        </w:numPr>
+      </w:pPr>
+      <w:r>
+        <w:t>Mazo de jugador2 el cual solo se mirará la parte trasera de las cartas en la pantalla del jugador 1.</w:t>
+      </w:r>
+    </w:p>
+    <w:p>
+      <w:pPr>
+        <w:pStyle w:val="Prrafodelista"/>
+        <w:numPr>
+          <w:ilvl w:val="0"/>
+          <w:numId w:val="1"/>
+        </w:numPr>
+      </w:pPr>
+      <w:r>
+        <w:t>Nota la cual lleva el conteo de cuantas locuras y cuantos puntos llevan los jugadores.</w:t>
+      </w:r>
+    </w:p>
+    <w:p>
+      <w:r>
+        <w:rPr>
+          <w:noProof/>
+          <w:lang w:eastAsia="es-MX"/>
+        </w:rPr>
+        <w:drawing>
+          <wp:inline distT="0" distB="0" distL="0" distR="0">
+            <wp:extent cx="5612130" cy="3585210"/>
+            <wp:effectExtent l="0" t="0" r="7620" b="0"/>
+            <wp:docPr id="8" name="Imagen 8"/>
+            <wp:cNvGraphicFramePr>
+              <a:graphicFrameLocks xmlns:a="http://schemas.openxmlformats.org/drawingml/2006/main" noChangeAspect="1"/>
+            </wp:cNvGraphicFramePr>
+            <a:graphic xmlns:a="http://schemas.openxmlformats.org/drawingml/2006/main">
+              <a:graphicData uri="http://schemas.openxmlformats.org/drawingml/2006/picture">
+                <pic:pic xmlns:pic="http://schemas.openxmlformats.org/drawingml/2006/picture">
+                  <pic:nvPicPr>
+                    <pic:cNvPr id="8" name="tablero1.png"/>
+                    <pic:cNvPicPr/>
+                  </pic:nvPicPr>
+                  <pic:blipFill>
+                    <a:blip r:embed="rId10">
+                      <a:extLst>
+                        <a:ext uri="{28A0092B-C50C-407E-A947-70E740481C1C}">
+                          <a14:useLocalDpi xmlns:a14="http://schemas.microsoft.com/office/drawing/2010/main" val="0"/>
+                        </a:ext>
+                      </a:extLst>
+                    </a:blip>
+                    <a:stretch>
+                      <a:fillRect/>
+                    </a:stretch>
+                  </pic:blipFill>
+                  <pic:spPr>
+                    <a:xfrm>
+                      <a:off x="0" y="0"/>
+                      <a:ext cx="5612130" cy="3585210"/>
+                    </a:xfrm>
+                    <a:prstGeom prst="rect">
+                      <a:avLst/>
+                    </a:prstGeom>
+                  </pic:spPr>
+                </pic:pic>
+              </a:graphicData>
+            </a:graphic>
+          </wp:inline>
+        </w:drawing>
+      </w:r>
+    </w:p>
+    <w:p/>
+    <w:p/>
+    <w:p/>
+    <w:p/>
+    <w:p/>
+    <w:p/>
+    <w:p/>
+    <w:p>
+      <w:r>
+        <w:lastRenderedPageBreak/>
+        <w:t>Seleccionar carta</w:t>
+      </w:r>
+    </w:p>
+    <w:p>
+      <w:r>
+        <w:t xml:space="preserve">Cuando el jugador haga clic sobre una de las cartas en su mazo dicha carta se expandirá y mostrara una ventana en la cual nos muestra cual es la habilidad de la carta </w:t>
+      </w:r>
+      <w:r>
+        <w:t>y dos botones en los cuales se puede seleccionar la carta para jugarla en el tablero o cancelar en la cual la carta regresara a su tamaño original y se podrá seleccionar una carta diferente.</w:t>
+      </w:r>
+    </w:p>
+    <w:p>
+      <w:r>
+        <w:rPr>
+          <w:noProof/>
+          <w:lang w:eastAsia="es-MX"/>
+        </w:rPr>
+        <w:drawing>
+          <wp:inline distT="0" distB="0" distL="0" distR="0">
+            <wp:extent cx="5612130" cy="3129280"/>
+            <wp:effectExtent l="0" t="0" r="7620" b="0"/>
+            <wp:docPr id="9" name="Imagen 9"/>
+            <wp:cNvGraphicFramePr>
+              <a:graphicFrameLocks xmlns:a="http://schemas.openxmlformats.org/drawingml/2006/main" noChangeAspect="1"/>
+            </wp:cNvGraphicFramePr>
+            <a:graphic xmlns:a="http://schemas.openxmlformats.org/drawingml/2006/main">
+              <a:graphicData uri="http://schemas.openxmlformats.org/drawingml/2006/picture">
+                <pic:pic xmlns:pic="http://schemas.openxmlformats.org/drawingml/2006/picture">
+                  <pic:nvPicPr>
+                    <pic:cNvPr id="9" name="seleccionarcarta.png"/>
+                    <pic:cNvPicPr/>
+                  </pic:nvPicPr>
+                  <pic:blipFill>
+                    <a:blip r:embed="rId11">
+                      <a:extLst>
+                        <a:ext uri="{28A0092B-C50C-407E-A947-70E740481C1C}">
+                          <a14:useLocalDpi xmlns:a14="http://schemas.microsoft.com/office/drawing/2010/main" val="0"/>
+                        </a:ext>
+                      </a:extLst>
+                    </a:blip>
+                    <a:stretch>
+                      <a:fillRect/>
+                    </a:stretch>
+                  </pic:blipFill>
+                  <pic:spPr>
+                    <a:xfrm>
+                      <a:off x="0" y="0"/>
+                      <a:ext cx="5612130" cy="3129280"/>
+                    </a:xfrm>
+                    <a:prstGeom prst="rect">
+                      <a:avLst/>
+                    </a:prstGeom>
+                  </pic:spPr>
+                </pic:pic>
+              </a:graphicData>
+            </a:graphic>
+          </wp:inline>
+        </w:drawing>
+      </w:r>
+    </w:p>
     <w:p/>
     <w:sectPr>
-      <w:headerReference w:type="default" r:id="rId7"/>
-      <w:footerReference w:type="default" r:id="rId8"/>
+      <w:headerReference w:type="default" r:id="rId12"/>
+      <w:footerReference w:type="default" r:id="rId13"/>
       <w:pgSz w:w="12240" w:h="15840"/>
       <w:pgMar w:top="1417" w:right="1701" w:bottom="1417" w:left="1701" w:header="708" w:footer="708" w:gutter="0"/>
       <w:cols w:space="708"/>
@@ -483,7 +826,7 @@
             <w:bCs/>
             <w:noProof/>
           </w:rPr>
-          <w:t>1</w:t>
+          <w:t>3</w:t>
         </w:r>
         <w:r>
           <w:rPr>
@@ -531,7 +874,7 @@
             <w:bCs/>
             <w:noProof/>
           </w:rPr>
-          <w:t>1</w:t>
+          <w:t>4</w:t>
         </w:r>
         <w:r>
           <w:rPr>
@@ -551,6 +894,100 @@
     </w:pPr>
   </w:p>
 </w:hdr>
+</file>
+
+<file path=word/numbering.xml><?xml version="1.0" encoding="utf-8"?>
+<w:numbering xmlns:wpc="http://schemas.microsoft.com/office/word/2010/wordprocessingCanvas" xmlns:cx="http://schemas.microsoft.com/office/drawing/2014/chartex" xmlns:cx1="http://schemas.microsoft.com/office/drawing/2015/9/8/chartex" xmlns:mc="http://schemas.openxmlformats.org/markup-compatibility/2006" xmlns:o="urn:schemas-microsoft-com:office:office" xmlns:r="http://schemas.openxmlformats.org/officeDocument/2006/relationships" xmlns:m="http://schemas.openxmlformats.org/officeDocument/2006/math" xmlns:v="urn:schemas-microsoft-com:vml" xmlns:wp14="http://schemas.microsoft.com/office/word/2010/wordprocessingDrawing" xmlns:wp="http://schemas.openxmlformats.org/drawingml/2006/wordprocessingDrawing" xmlns:w10="urn:schemas-microsoft-com:office:word" xmlns:w="http://schemas.openxmlformats.org/wordprocessingml/2006/main" xmlns:w14="http://schemas.microsoft.com/office/word/2010/wordml" xmlns:w15="http://schemas.microsoft.com/office/word/2012/wordml" xmlns:w16se="http://schemas.microsoft.com/office/word/2015/wordml/symex" xmlns:wpg="http://schemas.microsoft.com/office/word/2010/wordprocessingGroup" xmlns:wpi="http://schemas.microsoft.com/office/word/2010/wordprocessingInk" xmlns:wne="http://schemas.microsoft.com/office/word/2006/wordml" xmlns:wps="http://schemas.microsoft.com/office/word/2010/wordprocessingShape" mc:Ignorable="w14 w15 w16se wp14">
+  <w:abstractNum w:abstractNumId="0" w15:restartNumberingAfterBreak="0">
+    <w:nsid w:val="5E86114E"/>
+    <w:multiLevelType w:val="hybridMultilevel"/>
+    <w:tmpl w:val="2430C2A0"/>
+    <w:lvl w:ilvl="0" w:tplc="080A000F">
+      <w:start w:val="1"/>
+      <w:numFmt w:val="decimal"/>
+      <w:lvlText w:val="%1."/>
+      <w:lvlJc w:val="left"/>
+      <w:pPr>
+        <w:ind w:left="720" w:hanging="360"/>
+      </w:pPr>
+    </w:lvl>
+    <w:lvl w:ilvl="1" w:tplc="080A0019" w:tentative="1">
+      <w:start w:val="1"/>
+      <w:numFmt w:val="lowerLetter"/>
+      <w:lvlText w:val="%2."/>
+      <w:lvlJc w:val="left"/>
+      <w:pPr>
+        <w:ind w:left="1440" w:hanging="360"/>
+      </w:pPr>
+    </w:lvl>
+    <w:lvl w:ilvl="2" w:tplc="080A001B" w:tentative="1">
+      <w:start w:val="1"/>
+      <w:numFmt w:val="lowerRoman"/>
+      <w:lvlText w:val="%3."/>
+      <w:lvlJc w:val="right"/>
+      <w:pPr>
+        <w:ind w:left="2160" w:hanging="180"/>
+      </w:pPr>
+    </w:lvl>
+    <w:lvl w:ilvl="3" w:tplc="080A000F" w:tentative="1">
+      <w:start w:val="1"/>
+      <w:numFmt w:val="decimal"/>
+      <w:lvlText w:val="%4."/>
+      <w:lvlJc w:val="left"/>
+      <w:pPr>
+        <w:ind w:left="2880" w:hanging="360"/>
+      </w:pPr>
+    </w:lvl>
+    <w:lvl w:ilvl="4" w:tplc="080A0019" w:tentative="1">
+      <w:start w:val="1"/>
+      <w:numFmt w:val="lowerLetter"/>
+      <w:lvlText w:val="%5."/>
+      <w:lvlJc w:val="left"/>
+      <w:pPr>
+        <w:ind w:left="3600" w:hanging="360"/>
+      </w:pPr>
+    </w:lvl>
+    <w:lvl w:ilvl="5" w:tplc="080A001B" w:tentative="1">
+      <w:start w:val="1"/>
+      <w:numFmt w:val="lowerRoman"/>
+      <w:lvlText w:val="%6."/>
+      <w:lvlJc w:val="right"/>
+      <w:pPr>
+        <w:ind w:left="4320" w:hanging="180"/>
+      </w:pPr>
+    </w:lvl>
+    <w:lvl w:ilvl="6" w:tplc="080A000F" w:tentative="1">
+      <w:start w:val="1"/>
+      <w:numFmt w:val="decimal"/>
+      <w:lvlText w:val="%7."/>
+      <w:lvlJc w:val="left"/>
+      <w:pPr>
+        <w:ind w:left="5040" w:hanging="360"/>
+      </w:pPr>
+    </w:lvl>
+    <w:lvl w:ilvl="7" w:tplc="080A0019" w:tentative="1">
+      <w:start w:val="1"/>
+      <w:numFmt w:val="lowerLetter"/>
+      <w:lvlText w:val="%8."/>
+      <w:lvlJc w:val="left"/>
+      <w:pPr>
+        <w:ind w:left="5760" w:hanging="360"/>
+      </w:pPr>
+    </w:lvl>
+    <w:lvl w:ilvl="8" w:tplc="080A001B" w:tentative="1">
+      <w:start w:val="1"/>
+      <w:numFmt w:val="lowerRoman"/>
+      <w:lvlText w:val="%9."/>
+      <w:lvlJc w:val="right"/>
+      <w:pPr>
+        <w:ind w:left="6480" w:hanging="180"/>
+      </w:pPr>
+    </w:lvl>
+  </w:abstractNum>
+  <w:num w:numId="1">
+    <w:abstractNumId w:val="0"/>
+  </w:num>
+</w:numbering>
 </file>
 
 <file path=word/styles.xml><?xml version="1.0" encoding="utf-8"?>
@@ -1018,6 +1455,17 @@
     <w:uiPriority w:val="99"/>
     <w:rsid w:val="00D752B3"/>
   </w:style>
+  <w:style w:type="paragraph" w:styleId="Prrafodelista">
+    <w:name w:val="List Paragraph"/>
+    <w:basedOn w:val="Normal"/>
+    <w:uiPriority w:val="34"/>
+    <w:qFormat/>
+    <w:rsid w:val="00C50F4B"/>
+    <w:pPr>
+      <w:ind w:left="720"/>
+      <w:contextualSpacing/>
+    </w:pPr>
+  </w:style>
 </w:styles>
 </file>
 

</xml_diff>

<commit_message>
Se agregó el documento de diseño de la conexion y tecnologias usadas
Se modificaron algunos archivos como 10,11, y se creo el 13 que es el diseño de la conexion cliente-servidor, y 14 que trata sobre la justificacion de las tecnologias usadas
</commit_message>
<xml_diff>
--- a/Documentación/10-Diseño de la interfaz del juego.docx
+++ b/Documentación/10-Diseño de la interfaz del juego.docx
@@ -1,9 +1,52 @@
 
 <file path=word/document.xml><?xml version="1.0" encoding="utf-8"?>
-<w:document xmlns:wpc="http://schemas.microsoft.com/office/word/2010/wordprocessingCanvas" xmlns:cx="http://schemas.microsoft.com/office/drawing/2014/chartex" xmlns:cx1="http://schemas.microsoft.com/office/drawing/2015/9/8/chartex" xmlns:mc="http://schemas.openxmlformats.org/markup-compatibility/2006" xmlns:o="urn:schemas-microsoft-com:office:office" xmlns:r="http://schemas.openxmlformats.org/officeDocument/2006/relationships" xmlns:m="http://schemas.openxmlformats.org/officeDocument/2006/math" xmlns:v="urn:schemas-microsoft-com:vml" xmlns:wp14="http://schemas.microsoft.com/office/word/2010/wordprocessingDrawing" xmlns:wp="http://schemas.openxmlformats.org/drawingml/2006/wordprocessingDrawing" xmlns:w10="urn:schemas-microsoft-com:office:word" xmlns:w="http://schemas.openxmlformats.org/wordprocessingml/2006/main" xmlns:w14="http://schemas.microsoft.com/office/word/2010/wordml" xmlns:w15="http://schemas.microsoft.com/office/word/2012/wordml" xmlns:w16se="http://schemas.microsoft.com/office/word/2015/wordml/symex" xmlns:wpg="http://schemas.microsoft.com/office/word/2010/wordprocessingGroup" xmlns:wpi="http://schemas.microsoft.com/office/word/2010/wordprocessingInk" xmlns:wne="http://schemas.microsoft.com/office/word/2006/wordml" xmlns:wps="http://schemas.microsoft.com/office/word/2010/wordprocessingShape" mc:Ignorable="w14 w15 w16se wp14">
+<w:document xmlns:wpc="http://schemas.microsoft.com/office/word/2010/wordprocessingCanvas" xmlns:mc="http://schemas.openxmlformats.org/markup-compatibility/2006" xmlns:o="urn:schemas-microsoft-com:office:office" xmlns:r="http://schemas.openxmlformats.org/officeDocument/2006/relationships" xmlns:m="http://schemas.openxmlformats.org/officeDocument/2006/math" xmlns:v="urn:schemas-microsoft-com:vml" xmlns:wp14="http://schemas.microsoft.com/office/word/2010/wordprocessingDrawing" xmlns:wp="http://schemas.openxmlformats.org/drawingml/2006/wordprocessingDrawing" xmlns:w10="urn:schemas-microsoft-com:office:word" xmlns:w="http://schemas.openxmlformats.org/wordprocessingml/2006/main" xmlns:w14="http://schemas.microsoft.com/office/word/2010/wordml" xmlns:w15="http://schemas.microsoft.com/office/word/2012/wordml" xmlns:wpg="http://schemas.microsoft.com/office/word/2010/wordprocessingGroup" xmlns:wpi="http://schemas.microsoft.com/office/word/2010/wordprocessingInk" xmlns:wne="http://schemas.microsoft.com/office/word/2006/wordml" xmlns:wps="http://schemas.microsoft.com/office/word/2010/wordprocessingShape" mc:Ignorable="w14 w15 wp14">
   <w:body>
     <w:p>
-      <w:r>
+      <w:pPr>
+        <w:rPr>
+          <w:b/>
+          <w:sz w:val="36"/>
+        </w:rPr>
+      </w:pPr>
+      <w:r>
+        <w:rPr>
+          <w:b/>
+          <w:sz w:val="36"/>
+        </w:rPr>
+        <w:t>10</w:t>
+      </w:r>
+      <w:r>
+        <w:rPr>
+          <w:b/>
+          <w:sz w:val="36"/>
+        </w:rPr>
+        <w:t>.</w:t>
+      </w:r>
+      <w:r>
+        <w:rPr>
+          <w:b/>
+          <w:sz w:val="36"/>
+        </w:rPr>
+        <w:t xml:space="preserve"> Diseño de interfaz del juego</w:t>
+      </w:r>
+    </w:p>
+    <w:p>
+      <w:pPr>
+        <w:rPr>
+          <w:b/>
+        </w:rPr>
+      </w:pPr>
+      <w:r>
+        <w:rPr>
+          <w:b/>
+        </w:rPr>
+        <w:t xml:space="preserve">10.1. </w:t>
+      </w:r>
+      <w:r>
+        <w:rPr>
+          <w:b/>
+        </w:rPr>
         <w:t>Menú principal</w:t>
       </w:r>
     </w:p>
@@ -70,7 +113,21 @@
       </w:pPr>
     </w:p>
     <w:p>
-      <w:r>
+      <w:pPr>
+        <w:rPr>
+          <w:b/>
+        </w:rPr>
+      </w:pPr>
+      <w:r>
+        <w:rPr>
+          <w:b/>
+        </w:rPr>
+        <w:t xml:space="preserve">10.2. </w:t>
+      </w:r>
+      <w:r>
+        <w:rPr>
+          <w:b/>
+        </w:rPr>
         <w:t>Crear partida</w:t>
       </w:r>
     </w:p>
@@ -91,6 +148,7 @@
           <w:noProof/>
           <w:lang w:eastAsia="es-MX"/>
         </w:rPr>
+        <w:lastRenderedPageBreak/>
         <w:drawing>
           <wp:inline distT="0" distB="0" distL="0" distR="0">
             <wp:extent cx="5561330" cy="2705100"/>
@@ -136,8 +194,21 @@
     </w:p>
     <w:p/>
     <w:p>
-      <w:r>
-        <w:lastRenderedPageBreak/>
+      <w:pPr>
+        <w:rPr>
+          <w:b/>
+        </w:rPr>
+      </w:pPr>
+      <w:r>
+        <w:rPr>
+          <w:b/>
+        </w:rPr>
+        <w:t xml:space="preserve">10.3. </w:t>
+      </w:r>
+      <w:r>
+        <w:rPr>
+          <w:b/>
+        </w:rPr>
         <w:t>Unirse a una partida</w:t>
       </w:r>
     </w:p>
@@ -198,20 +269,23 @@
     <w:p/>
     <w:p/>
     <w:p/>
-    <w:p/>
-    <w:p/>
-    <w:p/>
-    <w:p/>
-    <w:p/>
-    <w:p/>
-    <w:p/>
-    <w:p/>
-    <w:p/>
-    <w:p/>
-    <w:p/>
-    <w:p>
-      <w:r>
+    <w:p>
+      <w:pPr>
+        <w:rPr>
+          <w:b/>
+        </w:rPr>
+      </w:pPr>
+      <w:r>
+        <w:rPr>
+          <w:b/>
+        </w:rPr>
         <w:lastRenderedPageBreak/>
+        <w:t xml:space="preserve">10.4. </w:t>
+      </w:r>
+      <w:r>
+        <w:rPr>
+          <w:b/>
+        </w:rPr>
         <w:t xml:space="preserve">Tablero de juego </w:t>
       </w:r>
     </w:p>
@@ -224,12 +298,7 @@
         </w:numPr>
       </w:pPr>
       <w:r>
-        <w:t>Mazo</w:t>
-      </w:r>
-      <w:bookmarkStart w:id="0" w:name="_GoBack"/>
-      <w:bookmarkEnd w:id="0"/>
-      <w:r>
-        <w:t xml:space="preserve"> jalar </w:t>
+        <w:t xml:space="preserve">Mazo jalar </w:t>
       </w:r>
       <w:r>
         <w:t>desde el cual se repartirán cartas a los dos jugadores y en el cual también se jalan cartas al final de cada ronda.</w:t>
@@ -358,8 +427,24 @@
     <w:p/>
     <w:p/>
     <w:p>
-      <w:r>
+      <w:pPr>
+        <w:rPr>
+          <w:b/>
+        </w:rPr>
+      </w:pPr>
+      <w:r>
+        <w:rPr>
+          <w:b/>
+        </w:rPr>
         <w:lastRenderedPageBreak/>
+        <w:t xml:space="preserve">10.5. </w:t>
+      </w:r>
+      <w:bookmarkStart w:id="0" w:name="_GoBack"/>
+      <w:bookmarkEnd w:id="0"/>
+      <w:r>
+        <w:rPr>
+          <w:b/>
+        </w:rPr>
         <w:t>Seleccionar carta</w:t>
       </w:r>
     </w:p>
@@ -434,7 +519,7 @@
 </file>
 
 <file path=word/endnotes.xml><?xml version="1.0" encoding="utf-8"?>
-<w:endnotes xmlns:wpc="http://schemas.microsoft.com/office/word/2010/wordprocessingCanvas" xmlns:cx="http://schemas.microsoft.com/office/drawing/2014/chartex" xmlns:cx1="http://schemas.microsoft.com/office/drawing/2015/9/8/chartex" xmlns:mc="http://schemas.openxmlformats.org/markup-compatibility/2006" xmlns:o="urn:schemas-microsoft-com:office:office" xmlns:r="http://schemas.openxmlformats.org/officeDocument/2006/relationships" xmlns:m="http://schemas.openxmlformats.org/officeDocument/2006/math" xmlns:v="urn:schemas-microsoft-com:vml" xmlns:wp14="http://schemas.microsoft.com/office/word/2010/wordprocessingDrawing" xmlns:wp="http://schemas.openxmlformats.org/drawingml/2006/wordprocessingDrawing" xmlns:w10="urn:schemas-microsoft-com:office:word" xmlns:w="http://schemas.openxmlformats.org/wordprocessingml/2006/main" xmlns:w14="http://schemas.microsoft.com/office/word/2010/wordml" xmlns:w15="http://schemas.microsoft.com/office/word/2012/wordml" xmlns:w16se="http://schemas.microsoft.com/office/word/2015/wordml/symex" xmlns:wpg="http://schemas.microsoft.com/office/word/2010/wordprocessingGroup" xmlns:wpi="http://schemas.microsoft.com/office/word/2010/wordprocessingInk" xmlns:wne="http://schemas.microsoft.com/office/word/2006/wordml" xmlns:wps="http://schemas.microsoft.com/office/word/2010/wordprocessingShape" mc:Ignorable="w14 w15 w16se wp14">
+<w:endnotes xmlns:wpc="http://schemas.microsoft.com/office/word/2010/wordprocessingCanvas" xmlns:mc="http://schemas.openxmlformats.org/markup-compatibility/2006" xmlns:o="urn:schemas-microsoft-com:office:office" xmlns:r="http://schemas.openxmlformats.org/officeDocument/2006/relationships" xmlns:m="http://schemas.openxmlformats.org/officeDocument/2006/math" xmlns:v="urn:schemas-microsoft-com:vml" xmlns:wp14="http://schemas.microsoft.com/office/word/2010/wordprocessingDrawing" xmlns:wp="http://schemas.openxmlformats.org/drawingml/2006/wordprocessingDrawing" xmlns:w10="urn:schemas-microsoft-com:office:word" xmlns:w="http://schemas.openxmlformats.org/wordprocessingml/2006/main" xmlns:w14="http://schemas.microsoft.com/office/word/2010/wordml" xmlns:w15="http://schemas.microsoft.com/office/word/2012/wordml" xmlns:wpg="http://schemas.microsoft.com/office/word/2010/wordprocessingGroup" xmlns:wpi="http://schemas.microsoft.com/office/word/2010/wordprocessingInk" xmlns:wne="http://schemas.microsoft.com/office/word/2006/wordml" xmlns:wps="http://schemas.microsoft.com/office/word/2010/wordprocessingShape" mc:Ignorable="w14 w15 wp14">
   <w:endnote w:type="separator" w:id="-1">
     <w:p>
       <w:pPr>
@@ -459,7 +544,7 @@
 </file>
 
 <file path=word/footer1.xml><?xml version="1.0" encoding="utf-8"?>
-<w:ftr xmlns:wpc="http://schemas.microsoft.com/office/word/2010/wordprocessingCanvas" xmlns:cx="http://schemas.microsoft.com/office/drawing/2014/chartex" xmlns:cx1="http://schemas.microsoft.com/office/drawing/2015/9/8/chartex" xmlns:mc="http://schemas.openxmlformats.org/markup-compatibility/2006" xmlns:o="urn:schemas-microsoft-com:office:office" xmlns:r="http://schemas.openxmlformats.org/officeDocument/2006/relationships" xmlns:m="http://schemas.openxmlformats.org/officeDocument/2006/math" xmlns:v="urn:schemas-microsoft-com:vml" xmlns:wp14="http://schemas.microsoft.com/office/word/2010/wordprocessingDrawing" xmlns:wp="http://schemas.openxmlformats.org/drawingml/2006/wordprocessingDrawing" xmlns:w10="urn:schemas-microsoft-com:office:word" xmlns:w="http://schemas.openxmlformats.org/wordprocessingml/2006/main" xmlns:w14="http://schemas.microsoft.com/office/word/2010/wordml" xmlns:w15="http://schemas.microsoft.com/office/word/2012/wordml" xmlns:w16se="http://schemas.microsoft.com/office/word/2015/wordml/symex" xmlns:wpg="http://schemas.microsoft.com/office/word/2010/wordprocessingGroup" xmlns:wpi="http://schemas.microsoft.com/office/word/2010/wordprocessingInk" xmlns:wne="http://schemas.microsoft.com/office/word/2006/wordml" xmlns:wps="http://schemas.microsoft.com/office/word/2010/wordprocessingShape" mc:Ignorable="w14 w15 w16se wp14">
+<w:ftr xmlns:wpc="http://schemas.microsoft.com/office/word/2010/wordprocessingCanvas" xmlns:mc="http://schemas.openxmlformats.org/markup-compatibility/2006" xmlns:o="urn:schemas-microsoft-com:office:office" xmlns:r="http://schemas.openxmlformats.org/officeDocument/2006/relationships" xmlns:m="http://schemas.openxmlformats.org/officeDocument/2006/math" xmlns:v="urn:schemas-microsoft-com:vml" xmlns:wp14="http://schemas.microsoft.com/office/word/2010/wordprocessingDrawing" xmlns:wp="http://schemas.openxmlformats.org/drawingml/2006/wordprocessingDrawing" xmlns:w10="urn:schemas-microsoft-com:office:word" xmlns:w="http://schemas.openxmlformats.org/wordprocessingml/2006/main" xmlns:w14="http://schemas.microsoft.com/office/word/2010/wordml" xmlns:w15="http://schemas.microsoft.com/office/word/2012/wordml" xmlns:wpg="http://schemas.microsoft.com/office/word/2010/wordprocessingGroup" xmlns:wpi="http://schemas.microsoft.com/office/word/2010/wordprocessingInk" xmlns:wne="http://schemas.microsoft.com/office/word/2006/wordml" xmlns:wps="http://schemas.microsoft.com/office/word/2010/wordprocessingShape" mc:Ignorable="w14 w15 wp14">
   <w:p>
     <w:pPr>
       <w:jc w:val="center"/>
@@ -544,7 +629,7 @@
             </wp:anchor>
           </w:drawing>
         </mc:Choice>
-        <mc:Fallback>
+        <mc:Fallback xmlns:w16se="http://schemas.microsoft.com/office/word/2015/wordml/symex" xmlns:cx1="http://schemas.microsoft.com/office/drawing/2015/9/8/chartex" xmlns:cx="http://schemas.microsoft.com/office/drawing/2014/chartex">
           <w:pict>
             <v:line w14:anchorId="17A502A8" id="Conector recto 5" o:spid="_x0000_s1026" style="position:absolute;flip:y;z-index:251661312;visibility:visible;mso-wrap-style:square;mso-width-percent:0;mso-height-percent:0;mso-wrap-distance-left:9pt;mso-wrap-distance-top:0;mso-wrap-distance-right:9pt;mso-wrap-distance-bottom:0;mso-position-horizontal:absolute;mso-position-horizontal-relative:margin;mso-position-vertical:absolute;mso-position-vertical-relative:page;mso-width-percent:0;mso-height-percent:0;mso-width-relative:margin;mso-height-relative:margin" from="301.5pt,744.35pt" to="423pt,744.35pt" o:gfxdata="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" strokecolor="black [3200]" strokeweight="1.5pt">
               <v:stroke joinstyle="miter"/>
@@ -615,7 +700,7 @@
             </wp:anchor>
           </w:drawing>
         </mc:Choice>
-        <mc:Fallback>
+        <mc:Fallback xmlns:w16se="http://schemas.microsoft.com/office/word/2015/wordml/symex" xmlns:cx1="http://schemas.microsoft.com/office/drawing/2015/9/8/chartex" xmlns:cx="http://schemas.microsoft.com/office/drawing/2014/chartex">
           <w:pict>
             <v:line w14:anchorId="29CE152E" id="Conector recto 2" o:spid="_x0000_s1026" style="position:absolute;z-index:251660288;visibility:visible;mso-wrap-style:square;mso-width-percent:0;mso-height-percent:0;mso-wrap-distance-left:9pt;mso-wrap-distance-top:0;mso-wrap-distance-right:9pt;mso-wrap-distance-bottom:0;mso-position-horizontal:absolute;mso-position-horizontal-relative:margin;mso-position-vertical:absolute;mso-position-vertical-relative:page;mso-width-percent:0;mso-height-percent:0;mso-width-relative:margin;mso-height-relative:margin" from="116.7pt,743.95pt" to="239.7pt,744.7pt" o:gfxdata="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" strokecolor="black [3200]" strokeweight="1.5pt">
               <v:stroke joinstyle="miter"/>
@@ -686,7 +771,7 @@
             </wp:anchor>
           </w:drawing>
         </mc:Choice>
-        <mc:Fallback>
+        <mc:Fallback xmlns:w16se="http://schemas.microsoft.com/office/word/2015/wordml/symex" xmlns:cx1="http://schemas.microsoft.com/office/drawing/2015/9/8/chartex" xmlns:cx="http://schemas.microsoft.com/office/drawing/2014/chartex">
           <w:pict>
             <v:line w14:anchorId="0E0809E1" id="Conector recto 4" o:spid="_x0000_s1026" style="position:absolute;z-index:251659264;visibility:visible;mso-wrap-style:square;mso-width-percent:0;mso-height-percent:0;mso-wrap-distance-left:9pt;mso-wrap-distance-top:0;mso-wrap-distance-right:9pt;mso-wrap-distance-bottom:0;mso-position-horizontal:absolute;mso-position-horizontal-relative:margin;mso-position-vertical:absolute;mso-position-vertical-relative:page;mso-width-percent:0;mso-height-percent:0;mso-width-relative:margin;mso-height-relative:margin" from="-8.55pt,743.25pt" to="110.7pt,743.25pt" o:gfxdata="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" strokecolor="black [3200]" strokeweight="1.5pt">
               <v:stroke joinstyle="miter"/>
@@ -741,14 +826,23 @@
         <w:sz w:val="20"/>
         <w:lang w:val="es-ES"/>
       </w:rPr>
-      <w:t xml:space="preserve">  M.C Juan Francisco Algara Norzagaray</w:t>
+      <w:t xml:space="preserve">  M.C Juan Francisco Algara </w:t>
     </w:r>
+    <w:proofErr w:type="spellStart"/>
+    <w:r>
+      <w:rPr>
+        <w:sz w:val="20"/>
+        <w:lang w:val="es-ES"/>
+      </w:rPr>
+      <w:t>Norzagaray</w:t>
+    </w:r>
+    <w:proofErr w:type="spellEnd"/>
   </w:p>
 </w:ftr>
 </file>
 
 <file path=word/footnotes.xml><?xml version="1.0" encoding="utf-8"?>
-<w:footnotes xmlns:wpc="http://schemas.microsoft.com/office/word/2010/wordprocessingCanvas" xmlns:cx="http://schemas.microsoft.com/office/drawing/2014/chartex" xmlns:cx1="http://schemas.microsoft.com/office/drawing/2015/9/8/chartex" xmlns:mc="http://schemas.openxmlformats.org/markup-compatibility/2006" xmlns:o="urn:schemas-microsoft-com:office:office" xmlns:r="http://schemas.openxmlformats.org/officeDocument/2006/relationships" xmlns:m="http://schemas.openxmlformats.org/officeDocument/2006/math" xmlns:v="urn:schemas-microsoft-com:vml" xmlns:wp14="http://schemas.microsoft.com/office/word/2010/wordprocessingDrawing" xmlns:wp="http://schemas.openxmlformats.org/drawingml/2006/wordprocessingDrawing" xmlns:w10="urn:schemas-microsoft-com:office:word" xmlns:w="http://schemas.openxmlformats.org/wordprocessingml/2006/main" xmlns:w14="http://schemas.microsoft.com/office/word/2010/wordml" xmlns:w15="http://schemas.microsoft.com/office/word/2012/wordml" xmlns:w16se="http://schemas.microsoft.com/office/word/2015/wordml/symex" xmlns:wpg="http://schemas.microsoft.com/office/word/2010/wordprocessingGroup" xmlns:wpi="http://schemas.microsoft.com/office/word/2010/wordprocessingInk" xmlns:wne="http://schemas.microsoft.com/office/word/2006/wordml" xmlns:wps="http://schemas.microsoft.com/office/word/2010/wordprocessingShape" mc:Ignorable="w14 w15 w16se wp14">
+<w:footnotes xmlns:wpc="http://schemas.microsoft.com/office/word/2010/wordprocessingCanvas" xmlns:mc="http://schemas.openxmlformats.org/markup-compatibility/2006" xmlns:o="urn:schemas-microsoft-com:office:office" xmlns:r="http://schemas.openxmlformats.org/officeDocument/2006/relationships" xmlns:m="http://schemas.openxmlformats.org/officeDocument/2006/math" xmlns:v="urn:schemas-microsoft-com:vml" xmlns:wp14="http://schemas.microsoft.com/office/word/2010/wordprocessingDrawing" xmlns:wp="http://schemas.openxmlformats.org/drawingml/2006/wordprocessingDrawing" xmlns:w10="urn:schemas-microsoft-com:office:word" xmlns:w="http://schemas.openxmlformats.org/wordprocessingml/2006/main" xmlns:w14="http://schemas.microsoft.com/office/word/2010/wordml" xmlns:w15="http://schemas.microsoft.com/office/word/2012/wordml" xmlns:wpg="http://schemas.microsoft.com/office/word/2010/wordprocessingGroup" xmlns:wpi="http://schemas.microsoft.com/office/word/2010/wordprocessingInk" xmlns:wne="http://schemas.microsoft.com/office/word/2006/wordml" xmlns:wps="http://schemas.microsoft.com/office/word/2010/wordprocessingShape" mc:Ignorable="w14 w15 wp14">
   <w:footnote w:type="separator" w:id="-1">
     <w:p>
       <w:pPr>
@@ -773,7 +867,7 @@
 </file>
 
 <file path=word/header1.xml><?xml version="1.0" encoding="utf-8"?>
-<w:hdr xmlns:wpc="http://schemas.microsoft.com/office/word/2010/wordprocessingCanvas" xmlns:cx="http://schemas.microsoft.com/office/drawing/2014/chartex" xmlns:cx1="http://schemas.microsoft.com/office/drawing/2015/9/8/chartex" xmlns:mc="http://schemas.openxmlformats.org/markup-compatibility/2006" xmlns:o="urn:schemas-microsoft-com:office:office" xmlns:r="http://schemas.openxmlformats.org/officeDocument/2006/relationships" xmlns:m="http://schemas.openxmlformats.org/officeDocument/2006/math" xmlns:v="urn:schemas-microsoft-com:vml" xmlns:wp14="http://schemas.microsoft.com/office/word/2010/wordprocessingDrawing" xmlns:wp="http://schemas.openxmlformats.org/drawingml/2006/wordprocessingDrawing" xmlns:w10="urn:schemas-microsoft-com:office:word" xmlns:w="http://schemas.openxmlformats.org/wordprocessingml/2006/main" xmlns:w14="http://schemas.microsoft.com/office/word/2010/wordml" xmlns:w15="http://schemas.microsoft.com/office/word/2012/wordml" xmlns:w16se="http://schemas.microsoft.com/office/word/2015/wordml/symex" xmlns:wpg="http://schemas.microsoft.com/office/word/2010/wordprocessingGroup" xmlns:wpi="http://schemas.microsoft.com/office/word/2010/wordprocessingInk" xmlns:wne="http://schemas.microsoft.com/office/word/2006/wordml" xmlns:wps="http://schemas.microsoft.com/office/word/2010/wordprocessingShape" mc:Ignorable="w14 w15 w16se wp14">
+<w:hdr xmlns:wpc="http://schemas.microsoft.com/office/word/2010/wordprocessingCanvas" xmlns:mc="http://schemas.openxmlformats.org/markup-compatibility/2006" xmlns:o="urn:schemas-microsoft-com:office:office" xmlns:r="http://schemas.openxmlformats.org/officeDocument/2006/relationships" xmlns:m="http://schemas.openxmlformats.org/officeDocument/2006/math" xmlns:v="urn:schemas-microsoft-com:vml" xmlns:wp14="http://schemas.microsoft.com/office/word/2010/wordprocessingDrawing" xmlns:wp="http://schemas.openxmlformats.org/drawingml/2006/wordprocessingDrawing" xmlns:w10="urn:schemas-microsoft-com:office:word" xmlns:w="http://schemas.openxmlformats.org/wordprocessingml/2006/main" xmlns:w14="http://schemas.microsoft.com/office/word/2010/wordml" xmlns:w15="http://schemas.microsoft.com/office/word/2012/wordml" xmlns:wpg="http://schemas.microsoft.com/office/word/2010/wordprocessingGroup" xmlns:wpi="http://schemas.microsoft.com/office/word/2010/wordprocessingInk" xmlns:wne="http://schemas.microsoft.com/office/word/2006/wordml" xmlns:wps="http://schemas.microsoft.com/office/word/2010/wordprocessingShape" mc:Ignorable="w14 w15 wp14">
   <w:sdt>
     <w:sdtPr>
       <w:id w:val="-1318336367"/>
@@ -826,7 +920,7 @@
             <w:bCs/>
             <w:noProof/>
           </w:rPr>
-          <w:t>3</w:t>
+          <w:t>4</w:t>
         </w:r>
         <w:r>
           <w:rPr>
@@ -897,7 +991,7 @@
 </file>
 
 <file path=word/numbering.xml><?xml version="1.0" encoding="utf-8"?>
-<w:numbering xmlns:wpc="http://schemas.microsoft.com/office/word/2010/wordprocessingCanvas" xmlns:cx="http://schemas.microsoft.com/office/drawing/2014/chartex" xmlns:cx1="http://schemas.microsoft.com/office/drawing/2015/9/8/chartex" xmlns:mc="http://schemas.openxmlformats.org/markup-compatibility/2006" xmlns:o="urn:schemas-microsoft-com:office:office" xmlns:r="http://schemas.openxmlformats.org/officeDocument/2006/relationships" xmlns:m="http://schemas.openxmlformats.org/officeDocument/2006/math" xmlns:v="urn:schemas-microsoft-com:vml" xmlns:wp14="http://schemas.microsoft.com/office/word/2010/wordprocessingDrawing" xmlns:wp="http://schemas.openxmlformats.org/drawingml/2006/wordprocessingDrawing" xmlns:w10="urn:schemas-microsoft-com:office:word" xmlns:w="http://schemas.openxmlformats.org/wordprocessingml/2006/main" xmlns:w14="http://schemas.microsoft.com/office/word/2010/wordml" xmlns:w15="http://schemas.microsoft.com/office/word/2012/wordml" xmlns:w16se="http://schemas.microsoft.com/office/word/2015/wordml/symex" xmlns:wpg="http://schemas.microsoft.com/office/word/2010/wordprocessingGroup" xmlns:wpi="http://schemas.microsoft.com/office/word/2010/wordprocessingInk" xmlns:wne="http://schemas.microsoft.com/office/word/2006/wordml" xmlns:wps="http://schemas.microsoft.com/office/word/2010/wordprocessingShape" mc:Ignorable="w14 w15 w16se wp14">
+<w:numbering xmlns:wpc="http://schemas.microsoft.com/office/word/2010/wordprocessingCanvas" xmlns:mc="http://schemas.openxmlformats.org/markup-compatibility/2006" xmlns:o="urn:schemas-microsoft-com:office:office" xmlns:r="http://schemas.openxmlformats.org/officeDocument/2006/relationships" xmlns:m="http://schemas.openxmlformats.org/officeDocument/2006/math" xmlns:v="urn:schemas-microsoft-com:vml" xmlns:wp14="http://schemas.microsoft.com/office/word/2010/wordprocessingDrawing" xmlns:wp="http://schemas.openxmlformats.org/drawingml/2006/wordprocessingDrawing" xmlns:w10="urn:schemas-microsoft-com:office:word" xmlns:w="http://schemas.openxmlformats.org/wordprocessingml/2006/main" xmlns:w14="http://schemas.microsoft.com/office/word/2010/wordml" xmlns:w15="http://schemas.microsoft.com/office/word/2012/wordml" xmlns:wpg="http://schemas.microsoft.com/office/word/2010/wordprocessingGroup" xmlns:wpi="http://schemas.microsoft.com/office/word/2010/wordprocessingInk" xmlns:wne="http://schemas.microsoft.com/office/word/2006/wordml" xmlns:wps="http://schemas.microsoft.com/office/word/2010/wordprocessingShape" mc:Ignorable="w14 w15 wp14">
   <w:abstractNum w:abstractNumId="0" w15:restartNumberingAfterBreak="0">
     <w:nsid w:val="5E86114E"/>
     <w:multiLevelType w:val="hybridMultilevel"/>
@@ -991,7 +1085,7 @@
 </file>
 
 <file path=word/styles.xml><?xml version="1.0" encoding="utf-8"?>
-<w:styles xmlns:mc="http://schemas.openxmlformats.org/markup-compatibility/2006" xmlns:r="http://schemas.openxmlformats.org/officeDocument/2006/relationships" xmlns:w="http://schemas.openxmlformats.org/wordprocessingml/2006/main" xmlns:w14="http://schemas.microsoft.com/office/word/2010/wordml" xmlns:w15="http://schemas.microsoft.com/office/word/2012/wordml" xmlns:w16se="http://schemas.microsoft.com/office/word/2015/wordml/symex" mc:Ignorable="w14 w15 w16se">
+<w:styles xmlns:mc="http://schemas.openxmlformats.org/markup-compatibility/2006" xmlns:r="http://schemas.openxmlformats.org/officeDocument/2006/relationships" xmlns:w="http://schemas.openxmlformats.org/wordprocessingml/2006/main" xmlns:w14="http://schemas.microsoft.com/office/word/2010/wordml" xmlns:w15="http://schemas.microsoft.com/office/word/2012/wordml" mc:Ignorable="w14 w15">
   <w:docDefaults>
     <w:rPrDefault>
       <w:rPr>

</xml_diff>

<commit_message>
Se actualizó todos los documentos de diseño
Deacuerdo con los cambios que se hicieron en el desarrollo del juego, se implementaron mas clases, y metodos de los que se tenian contemplados por lo que los documentos del diseño fueron modificados
</commit_message>
<xml_diff>
--- a/Documentación/10-Diseño de la interfaz del juego.docx
+++ b/Documentación/10-Diseño de la interfaz del juego.docx
@@ -62,8 +62,8 @@
           <w:lang w:eastAsia="es-MX"/>
         </w:rPr>
         <w:drawing>
-          <wp:inline distT="0" distB="0" distL="0" distR="0">
-            <wp:extent cx="5514975" cy="2819400"/>
+          <wp:inline distT="0" distB="0" distL="0" distR="0" wp14:anchorId="22C2947B" wp14:editId="2BB29027">
+            <wp:extent cx="5172075" cy="2895600"/>
             <wp:effectExtent l="0" t="0" r="9525" b="0"/>
             <wp:docPr id="1" name="Imagen 1"/>
             <wp:cNvGraphicFramePr>
@@ -73,17 +73,11 @@
               <a:graphicData uri="http://schemas.openxmlformats.org/drawingml/2006/picture">
                 <pic:pic xmlns:pic="http://schemas.openxmlformats.org/drawingml/2006/picture">
                   <pic:nvPicPr>
-                    <pic:cNvPr id="1" name="menuprincipal.PNG"/>
+                    <pic:cNvPr id="1" name=""/>
                     <pic:cNvPicPr/>
                   </pic:nvPicPr>
                   <pic:blipFill>
-                    <a:blip r:embed="rId7">
-                      <a:extLst>
-                        <a:ext uri="{28A0092B-C50C-407E-A947-70E740481C1C}">
-                          <a14:useLocalDpi xmlns:a14="http://schemas.microsoft.com/office/drawing/2010/main" val="0"/>
-                        </a:ext>
-                      </a:extLst>
-                    </a:blip>
+                    <a:blip r:embed="rId7"/>
                     <a:stretch>
                       <a:fillRect/>
                     </a:stretch>
@@ -91,7 +85,7 @@
                   <pic:spPr>
                     <a:xfrm>
                       <a:off x="0" y="0"/>
-                      <a:ext cx="5515746" cy="2819794"/>
+                      <a:ext cx="5172075" cy="2895600"/>
                     </a:xfrm>
                     <a:prstGeom prst="rect">
                       <a:avLst/>
@@ -150,10 +144,10 @@
         </w:rPr>
         <w:lastRenderedPageBreak/>
         <w:drawing>
-          <wp:inline distT="0" distB="0" distL="0" distR="0">
-            <wp:extent cx="5561330" cy="2705100"/>
-            <wp:effectExtent l="0" t="0" r="1270" b="0"/>
-            <wp:docPr id="3" name="Imagen 3"/>
+          <wp:inline distT="0" distB="0" distL="0" distR="0" wp14:anchorId="523B94E1" wp14:editId="6A28A877">
+            <wp:extent cx="5153025" cy="2886075"/>
+            <wp:effectExtent l="0" t="0" r="9525" b="9525"/>
+            <wp:docPr id="10" name="Imagen 10"/>
             <wp:cNvGraphicFramePr>
               <a:graphicFrameLocks xmlns:a="http://schemas.openxmlformats.org/drawingml/2006/main" noChangeAspect="1"/>
             </wp:cNvGraphicFramePr>
@@ -161,17 +155,11 @@
               <a:graphicData uri="http://schemas.openxmlformats.org/drawingml/2006/picture">
                 <pic:pic xmlns:pic="http://schemas.openxmlformats.org/drawingml/2006/picture">
                   <pic:nvPicPr>
-                    <pic:cNvPr id="3" name="crearpartida.PNG"/>
+                    <pic:cNvPr id="1" name=""/>
                     <pic:cNvPicPr/>
                   </pic:nvPicPr>
                   <pic:blipFill>
-                    <a:blip r:embed="rId8">
-                      <a:extLst>
-                        <a:ext uri="{28A0092B-C50C-407E-A947-70E740481C1C}">
-                          <a14:useLocalDpi xmlns:a14="http://schemas.microsoft.com/office/drawing/2010/main" val="0"/>
-                        </a:ext>
-                      </a:extLst>
-                    </a:blip>
+                    <a:blip r:embed="rId8"/>
                     <a:stretch>
                       <a:fillRect/>
                     </a:stretch>
@@ -179,7 +167,7 @@
                   <pic:spPr>
                     <a:xfrm>
                       <a:off x="0" y="0"/>
-                      <a:ext cx="5571704" cy="2710146"/>
+                      <a:ext cx="5153025" cy="2886075"/>
                     </a:xfrm>
                     <a:prstGeom prst="rect">
                       <a:avLst/>
@@ -217,6 +205,7 @@
         <w:t>En esta pantalla el jugador debe escribir la IP de la persona que creó la partida para poder conectarse con él y empezar la partida.</w:t>
       </w:r>
     </w:p>
+    <w:p/>
     <w:p>
       <w:r>
         <w:rPr>
@@ -224,10 +213,10 @@
           <w:lang w:eastAsia="es-MX"/>
         </w:rPr>
         <w:drawing>
-          <wp:inline distT="0" distB="0" distL="0" distR="0">
-            <wp:extent cx="5514976" cy="2905125"/>
+          <wp:inline distT="0" distB="0" distL="0" distR="0" wp14:anchorId="3AC768CC" wp14:editId="45E859A1">
+            <wp:extent cx="5153025" cy="2924175"/>
             <wp:effectExtent l="0" t="0" r="9525" b="9525"/>
-            <wp:docPr id="6" name="Imagen 6"/>
+            <wp:docPr id="11" name="Imagen 11"/>
             <wp:cNvGraphicFramePr>
               <a:graphicFrameLocks xmlns:a="http://schemas.openxmlformats.org/drawingml/2006/main" noChangeAspect="1"/>
             </wp:cNvGraphicFramePr>
@@ -235,17 +224,11 @@
               <a:graphicData uri="http://schemas.openxmlformats.org/drawingml/2006/picture">
                 <pic:pic xmlns:pic="http://schemas.openxmlformats.org/drawingml/2006/picture">
                   <pic:nvPicPr>
-                    <pic:cNvPr id="6" name="unirsepartida.PNG"/>
+                    <pic:cNvPr id="1" name=""/>
                     <pic:cNvPicPr/>
                   </pic:nvPicPr>
                   <pic:blipFill>
-                    <a:blip r:embed="rId9">
-                      <a:extLst>
-                        <a:ext uri="{28A0092B-C50C-407E-A947-70E740481C1C}">
-                          <a14:useLocalDpi xmlns:a14="http://schemas.microsoft.com/office/drawing/2010/main" val="0"/>
-                        </a:ext>
-                      </a:extLst>
-                    </a:blip>
+                    <a:blip r:embed="rId9"/>
                     <a:stretch>
                       <a:fillRect/>
                     </a:stretch>
@@ -253,7 +236,7 @@
                   <pic:spPr>
                     <a:xfrm>
                       <a:off x="0" y="0"/>
-                      <a:ext cx="5515750" cy="2905533"/>
+                      <a:ext cx="5153025" cy="2924175"/>
                     </a:xfrm>
                     <a:prstGeom prst="rect">
                       <a:avLst/>
@@ -279,7 +262,6 @@
         <w:rPr>
           <w:b/>
         </w:rPr>
-        <w:lastRenderedPageBreak/>
         <w:t xml:space="preserve">10.4. </w:t>
       </w:r>
       <w:r>
@@ -419,54 +401,43 @@
         </w:drawing>
       </w:r>
     </w:p>
-    <w:p/>
-    <w:p/>
-    <w:p/>
-    <w:p/>
-    <w:p/>
-    <w:p/>
-    <w:p/>
-    <w:p>
-      <w:pPr>
-        <w:rPr>
-          <w:b/>
-        </w:rPr>
-      </w:pPr>
-      <w:r>
-        <w:rPr>
-          <w:b/>
-        </w:rPr>
-        <w:lastRenderedPageBreak/>
-        <w:t xml:space="preserve">10.5. </w:t>
-      </w:r>
-      <w:bookmarkStart w:id="0" w:name="_GoBack"/>
-      <w:bookmarkEnd w:id="0"/>
-      <w:r>
-        <w:rPr>
-          <w:b/>
-        </w:rPr>
-        <w:t>Seleccionar carta</w:t>
-      </w:r>
-    </w:p>
-    <w:p>
-      <w:r>
-        <w:t xml:space="preserve">Cuando el jugador haga clic sobre una de las cartas en su mazo dicha carta se expandirá y mostrara una ventana en la cual nos muestra cual es la habilidad de la carta </w:t>
-      </w:r>
-      <w:r>
-        <w:t>y dos botones en los cuales se puede seleccionar la carta para jugarla en el tablero o cancelar en la cual la carta regresara a su tamaño original y se podrá seleccionar una carta diferente.</w:t>
-      </w:r>
-    </w:p>
-    <w:p>
+    <w:p>
+      <w:pPr>
+        <w:rPr>
+          <w:i/>
+        </w:rPr>
+      </w:pPr>
+      <w:r>
+        <w:rPr>
+          <w:i/>
+        </w:rPr>
+        <w:t>Boceto del diseño.</w:t>
+      </w:r>
+    </w:p>
+    <w:p>
+      <w:pPr>
+        <w:rPr>
+          <w:i/>
+        </w:rPr>
+      </w:pPr>
+    </w:p>
+    <w:p>
+      <w:pPr>
+        <w:rPr>
+          <w:i/>
+        </w:rPr>
+      </w:pPr>
       <w:r>
         <w:rPr>
           <w:noProof/>
           <w:lang w:eastAsia="es-MX"/>
         </w:rPr>
+        <w:lastRenderedPageBreak/>
         <w:drawing>
-          <wp:inline distT="0" distB="0" distL="0" distR="0">
-            <wp:extent cx="5612130" cy="3129280"/>
-            <wp:effectExtent l="0" t="0" r="7620" b="0"/>
-            <wp:docPr id="9" name="Imagen 9"/>
+          <wp:inline distT="0" distB="0" distL="0" distR="0" wp14:anchorId="7DA5D44B" wp14:editId="25E61429">
+            <wp:extent cx="5153025" cy="2895600"/>
+            <wp:effectExtent l="0" t="0" r="9525" b="0"/>
+            <wp:docPr id="12" name="Imagen 12"/>
             <wp:cNvGraphicFramePr>
               <a:graphicFrameLocks xmlns:a="http://schemas.openxmlformats.org/drawingml/2006/main" noChangeAspect="1"/>
             </wp:cNvGraphicFramePr>
@@ -474,17 +445,11 @@
               <a:graphicData uri="http://schemas.openxmlformats.org/drawingml/2006/picture">
                 <pic:pic xmlns:pic="http://schemas.openxmlformats.org/drawingml/2006/picture">
                   <pic:nvPicPr>
-                    <pic:cNvPr id="9" name="seleccionarcarta.png"/>
+                    <pic:cNvPr id="1" name=""/>
                     <pic:cNvPicPr/>
                   </pic:nvPicPr>
                   <pic:blipFill>
-                    <a:blip r:embed="rId11">
-                      <a:extLst>
-                        <a:ext uri="{28A0092B-C50C-407E-A947-70E740481C1C}">
-                          <a14:useLocalDpi xmlns:a14="http://schemas.microsoft.com/office/drawing/2010/main" val="0"/>
-                        </a:ext>
-                      </a:extLst>
-                    </a:blip>
+                    <a:blip r:embed="rId11"/>
                     <a:stretch>
                       <a:fillRect/>
                     </a:stretch>
@@ -492,7 +457,7 @@
                   <pic:spPr>
                     <a:xfrm>
                       <a:off x="0" y="0"/>
-                      <a:ext cx="5612130" cy="3129280"/>
+                      <a:ext cx="5153025" cy="2895600"/>
                     </a:xfrm>
                     <a:prstGeom prst="rect">
                       <a:avLst/>
@@ -505,10 +470,416 @@
         </w:drawing>
       </w:r>
     </w:p>
+    <w:p>
+      <w:pPr>
+        <w:rPr>
+          <w:i/>
+        </w:rPr>
+      </w:pPr>
+      <w:r>
+        <w:rPr>
+          <w:i/>
+        </w:rPr>
+        <w:t>Paneles y botón del tablero.</w:t>
+      </w:r>
+    </w:p>
+    <w:p>
+      <w:pPr>
+        <w:rPr>
+          <w:i/>
+        </w:rPr>
+      </w:pPr>
+      <w:r>
+        <w:rPr>
+          <w:noProof/>
+          <w:lang w:eastAsia="es-MX"/>
+        </w:rPr>
+        <w:drawing>
+          <wp:inline distT="0" distB="0" distL="0" distR="0" wp14:anchorId="25900CD9" wp14:editId="19C3725C">
+            <wp:extent cx="5162550" cy="2924175"/>
+            <wp:effectExtent l="0" t="0" r="0" b="9525"/>
+            <wp:docPr id="13" name="Imagen 13"/>
+            <wp:cNvGraphicFramePr>
+              <a:graphicFrameLocks xmlns:a="http://schemas.openxmlformats.org/drawingml/2006/main" noChangeAspect="1"/>
+            </wp:cNvGraphicFramePr>
+            <a:graphic xmlns:a="http://schemas.openxmlformats.org/drawingml/2006/main">
+              <a:graphicData uri="http://schemas.openxmlformats.org/drawingml/2006/picture">
+                <pic:pic xmlns:pic="http://schemas.openxmlformats.org/drawingml/2006/picture">
+                  <pic:nvPicPr>
+                    <pic:cNvPr id="1" name=""/>
+                    <pic:cNvPicPr/>
+                  </pic:nvPicPr>
+                  <pic:blipFill>
+                    <a:blip r:embed="rId12"/>
+                    <a:stretch>
+                      <a:fillRect/>
+                    </a:stretch>
+                  </pic:blipFill>
+                  <pic:spPr>
+                    <a:xfrm>
+                      <a:off x="0" y="0"/>
+                      <a:ext cx="5162550" cy="2924175"/>
+                    </a:xfrm>
+                    <a:prstGeom prst="rect">
+                      <a:avLst/>
+                    </a:prstGeom>
+                  </pic:spPr>
+                </pic:pic>
+              </a:graphicData>
+            </a:graphic>
+          </wp:inline>
+        </w:drawing>
+      </w:r>
+    </w:p>
+    <w:p>
+      <w:pPr>
+        <w:rPr>
+          <w:i/>
+        </w:rPr>
+      </w:pPr>
+      <w:r>
+        <w:rPr>
+          <w:i/>
+        </w:rPr>
+        <w:t>Vista y ubicación de las cartas de ambos jugadores.</w:t>
+      </w:r>
+    </w:p>
+    <w:p/>
+    <w:p/>
+    <w:p/>
+    <w:p/>
+    <w:p/>
+    <w:p/>
+    <w:p>
+      <w:pPr>
+        <w:rPr>
+          <w:b/>
+        </w:rPr>
+      </w:pPr>
+      <w:r>
+        <w:rPr>
+          <w:b/>
+        </w:rPr>
+        <w:t xml:space="preserve">10.5. </w:t>
+      </w:r>
+      <w:r>
+        <w:rPr>
+          <w:b/>
+        </w:rPr>
+        <w:t>Seleccionar carta</w:t>
+      </w:r>
+    </w:p>
+    <w:p>
+      <w:r>
+        <w:t xml:space="preserve">Cuando el jugador haga clic sobre una de las cartas en su mazo dicha carta se </w:t>
+      </w:r>
+      <w:r>
+        <w:t>enviara la carta jugada al tablero del jugador, y esta se volteara y ocultara su contenido además de tener una animación suavizada de movimiento y reducirá su escala.</w:t>
+      </w:r>
+    </w:p>
+    <w:p>
+      <w:r>
+        <w:t>Al pasar el cursor por encima de la carta, se desplegará un panel con la información de la habilidad de la carta, al salir el cursor de la carta este desaparecerá, esto es posible solo en el mazo del jugador, por lo que no podrás ver la información de las cartas de tu oponente.</w:t>
+      </w:r>
+    </w:p>
+    <w:p>
+      <w:r>
+        <w:rPr>
+          <w:noProof/>
+          <w:lang w:eastAsia="es-MX"/>
+        </w:rPr>
+        <w:drawing>
+          <wp:inline distT="0" distB="0" distL="0" distR="0" wp14:anchorId="2AF7D086" wp14:editId="56903C6F">
+            <wp:extent cx="4637167" cy="1428750"/>
+            <wp:effectExtent l="0" t="0" r="0" b="0"/>
+            <wp:docPr id="14" name="Imagen 14"/>
+            <wp:cNvGraphicFramePr>
+              <a:graphicFrameLocks xmlns:a="http://schemas.openxmlformats.org/drawingml/2006/main" noChangeAspect="1"/>
+            </wp:cNvGraphicFramePr>
+            <a:graphic xmlns:a="http://schemas.openxmlformats.org/drawingml/2006/main">
+              <a:graphicData uri="http://schemas.openxmlformats.org/drawingml/2006/picture">
+                <pic:pic xmlns:pic="http://schemas.openxmlformats.org/drawingml/2006/picture">
+                  <pic:nvPicPr>
+                    <pic:cNvPr id="1" name=""/>
+                    <pic:cNvPicPr/>
+                  </pic:nvPicPr>
+                  <pic:blipFill rotWithShape="1">
+                    <a:blip r:embed="rId13"/>
+                    <a:srcRect l="35472" t="39784" r="33129" b="42075"/>
+                    <a:stretch/>
+                  </pic:blipFill>
+                  <pic:spPr bwMode="auto">
+                    <a:xfrm>
+                      <a:off x="0" y="0"/>
+                      <a:ext cx="4643159" cy="1430596"/>
+                    </a:xfrm>
+                    <a:prstGeom prst="rect">
+                      <a:avLst/>
+                    </a:prstGeom>
+                    <a:ln>
+                      <a:noFill/>
+                    </a:ln>
+                    <a:extLst>
+                      <a:ext uri="{53640926-AAD7-44D8-BBD7-CCE9431645EC}">
+                        <a14:shadowObscured xmlns:a14="http://schemas.microsoft.com/office/drawing/2010/main"/>
+                      </a:ext>
+                    </a:extLst>
+                  </pic:spPr>
+                </pic:pic>
+              </a:graphicData>
+            </a:graphic>
+          </wp:inline>
+        </w:drawing>
+      </w:r>
+    </w:p>
+    <w:p/>
+    <w:p>
+      <w:pPr>
+        <w:rPr>
+          <w:b/>
+        </w:rPr>
+      </w:pPr>
+      <w:r>
+        <w:rPr>
+          <w:b/>
+        </w:rPr>
+        <w:t>10.6.</w:t>
+      </w:r>
+      <w:r>
+        <w:rPr>
+          <w:b/>
+        </w:rPr>
+        <w:t xml:space="preserve"> Escenas de resultados</w:t>
+      </w:r>
+    </w:p>
+    <w:p>
+      <w:bookmarkStart w:id="0" w:name="_GoBack"/>
+      <w:r>
+        <w:t>A continuación las escenas del diferente tipo de resultado para el jugador que se puede tener.</w:t>
+      </w:r>
+    </w:p>
+    <w:bookmarkEnd w:id="0"/>
+    <w:p>
+      <w:r>
+        <w:rPr>
+          <w:noProof/>
+          <w:lang w:eastAsia="es-MX"/>
+        </w:rPr>
+        <w:drawing>
+          <wp:inline distT="0" distB="0" distL="0" distR="0" wp14:anchorId="596575FD" wp14:editId="6D0B7814">
+            <wp:extent cx="5143500" cy="2914650"/>
+            <wp:effectExtent l="0" t="0" r="0" b="0"/>
+            <wp:docPr id="15" name="Imagen 15"/>
+            <wp:cNvGraphicFramePr>
+              <a:graphicFrameLocks xmlns:a="http://schemas.openxmlformats.org/drawingml/2006/main" noChangeAspect="1"/>
+            </wp:cNvGraphicFramePr>
+            <a:graphic xmlns:a="http://schemas.openxmlformats.org/drawingml/2006/main">
+              <a:graphicData uri="http://schemas.openxmlformats.org/drawingml/2006/picture">
+                <pic:pic xmlns:pic="http://schemas.openxmlformats.org/drawingml/2006/picture">
+                  <pic:nvPicPr>
+                    <pic:cNvPr id="1" name=""/>
+                    <pic:cNvPicPr/>
+                  </pic:nvPicPr>
+                  <pic:blipFill>
+                    <a:blip r:embed="rId14"/>
+                    <a:stretch>
+                      <a:fillRect/>
+                    </a:stretch>
+                  </pic:blipFill>
+                  <pic:spPr>
+                    <a:xfrm>
+                      <a:off x="0" y="0"/>
+                      <a:ext cx="5143500" cy="2914650"/>
+                    </a:xfrm>
+                    <a:prstGeom prst="rect">
+                      <a:avLst/>
+                    </a:prstGeom>
+                  </pic:spPr>
+                </pic:pic>
+              </a:graphicData>
+            </a:graphic>
+          </wp:inline>
+        </w:drawing>
+      </w:r>
+    </w:p>
+    <w:p>
+      <w:r>
+        <w:rPr>
+          <w:noProof/>
+          <w:lang w:eastAsia="es-MX"/>
+        </w:rPr>
+        <w:lastRenderedPageBreak/>
+        <w:drawing>
+          <wp:inline distT="0" distB="0" distL="0" distR="0" wp14:anchorId="35BA1044" wp14:editId="3661BC18">
+            <wp:extent cx="5162550" cy="2905125"/>
+            <wp:effectExtent l="0" t="0" r="0" b="9525"/>
+            <wp:docPr id="16" name="Imagen 16"/>
+            <wp:cNvGraphicFramePr>
+              <a:graphicFrameLocks xmlns:a="http://schemas.openxmlformats.org/drawingml/2006/main" noChangeAspect="1"/>
+            </wp:cNvGraphicFramePr>
+            <a:graphic xmlns:a="http://schemas.openxmlformats.org/drawingml/2006/main">
+              <a:graphicData uri="http://schemas.openxmlformats.org/drawingml/2006/picture">
+                <pic:pic xmlns:pic="http://schemas.openxmlformats.org/drawingml/2006/picture">
+                  <pic:nvPicPr>
+                    <pic:cNvPr id="1" name=""/>
+                    <pic:cNvPicPr/>
+                  </pic:nvPicPr>
+                  <pic:blipFill>
+                    <a:blip r:embed="rId15"/>
+                    <a:stretch>
+                      <a:fillRect/>
+                    </a:stretch>
+                  </pic:blipFill>
+                  <pic:spPr>
+                    <a:xfrm>
+                      <a:off x="0" y="0"/>
+                      <a:ext cx="5162550" cy="2905125"/>
+                    </a:xfrm>
+                    <a:prstGeom prst="rect">
+                      <a:avLst/>
+                    </a:prstGeom>
+                  </pic:spPr>
+                </pic:pic>
+              </a:graphicData>
+            </a:graphic>
+          </wp:inline>
+        </w:drawing>
+      </w:r>
+    </w:p>
+    <w:p>
+      <w:r>
+        <w:rPr>
+          <w:noProof/>
+          <w:lang w:eastAsia="es-MX"/>
+        </w:rPr>
+        <w:drawing>
+          <wp:inline distT="0" distB="0" distL="0" distR="0" wp14:anchorId="377EA6BD" wp14:editId="7EBB9EC9">
+            <wp:extent cx="5162550" cy="2895600"/>
+            <wp:effectExtent l="0" t="0" r="0" b="0"/>
+            <wp:docPr id="17" name="Imagen 17"/>
+            <wp:cNvGraphicFramePr>
+              <a:graphicFrameLocks xmlns:a="http://schemas.openxmlformats.org/drawingml/2006/main" noChangeAspect="1"/>
+            </wp:cNvGraphicFramePr>
+            <a:graphic xmlns:a="http://schemas.openxmlformats.org/drawingml/2006/main">
+              <a:graphicData uri="http://schemas.openxmlformats.org/drawingml/2006/picture">
+                <pic:pic xmlns:pic="http://schemas.openxmlformats.org/drawingml/2006/picture">
+                  <pic:nvPicPr>
+                    <pic:cNvPr id="1" name=""/>
+                    <pic:cNvPicPr/>
+                  </pic:nvPicPr>
+                  <pic:blipFill>
+                    <a:blip r:embed="rId16"/>
+                    <a:stretch>
+                      <a:fillRect/>
+                    </a:stretch>
+                  </pic:blipFill>
+                  <pic:spPr>
+                    <a:xfrm>
+                      <a:off x="0" y="0"/>
+                      <a:ext cx="5162550" cy="2895600"/>
+                    </a:xfrm>
+                    <a:prstGeom prst="rect">
+                      <a:avLst/>
+                    </a:prstGeom>
+                  </pic:spPr>
+                </pic:pic>
+              </a:graphicData>
+            </a:graphic>
+          </wp:inline>
+        </w:drawing>
+      </w:r>
+    </w:p>
+    <w:p>
+      <w:r>
+        <w:rPr>
+          <w:noProof/>
+          <w:lang w:eastAsia="es-MX"/>
+        </w:rPr>
+        <w:lastRenderedPageBreak/>
+        <w:drawing>
+          <wp:inline distT="0" distB="0" distL="0" distR="0" wp14:anchorId="7C9912A6" wp14:editId="3461A9B2">
+            <wp:extent cx="5153025" cy="2895600"/>
+            <wp:effectExtent l="0" t="0" r="9525" b="0"/>
+            <wp:docPr id="18" name="Imagen 18"/>
+            <wp:cNvGraphicFramePr>
+              <a:graphicFrameLocks xmlns:a="http://schemas.openxmlformats.org/drawingml/2006/main" noChangeAspect="1"/>
+            </wp:cNvGraphicFramePr>
+            <a:graphic xmlns:a="http://schemas.openxmlformats.org/drawingml/2006/main">
+              <a:graphicData uri="http://schemas.openxmlformats.org/drawingml/2006/picture">
+                <pic:pic xmlns:pic="http://schemas.openxmlformats.org/drawingml/2006/picture">
+                  <pic:nvPicPr>
+                    <pic:cNvPr id="1" name=""/>
+                    <pic:cNvPicPr/>
+                  </pic:nvPicPr>
+                  <pic:blipFill>
+                    <a:blip r:embed="rId17"/>
+                    <a:stretch>
+                      <a:fillRect/>
+                    </a:stretch>
+                  </pic:blipFill>
+                  <pic:spPr>
+                    <a:xfrm>
+                      <a:off x="0" y="0"/>
+                      <a:ext cx="5153025" cy="2895600"/>
+                    </a:xfrm>
+                    <a:prstGeom prst="rect">
+                      <a:avLst/>
+                    </a:prstGeom>
+                  </pic:spPr>
+                </pic:pic>
+              </a:graphicData>
+            </a:graphic>
+          </wp:inline>
+        </w:drawing>
+      </w:r>
+    </w:p>
+    <w:p>
+      <w:r>
+        <w:rPr>
+          <w:noProof/>
+          <w:lang w:eastAsia="es-MX"/>
+        </w:rPr>
+        <w:drawing>
+          <wp:inline distT="0" distB="0" distL="0" distR="0" wp14:anchorId="43B66462" wp14:editId="644344FF">
+            <wp:extent cx="5153025" cy="2924175"/>
+            <wp:effectExtent l="0" t="0" r="9525" b="9525"/>
+            <wp:docPr id="19" name="Imagen 19"/>
+            <wp:cNvGraphicFramePr>
+              <a:graphicFrameLocks xmlns:a="http://schemas.openxmlformats.org/drawingml/2006/main" noChangeAspect="1"/>
+            </wp:cNvGraphicFramePr>
+            <a:graphic xmlns:a="http://schemas.openxmlformats.org/drawingml/2006/main">
+              <a:graphicData uri="http://schemas.openxmlformats.org/drawingml/2006/picture">
+                <pic:pic xmlns:pic="http://schemas.openxmlformats.org/drawingml/2006/picture">
+                  <pic:nvPicPr>
+                    <pic:cNvPr id="1" name=""/>
+                    <pic:cNvPicPr/>
+                  </pic:nvPicPr>
+                  <pic:blipFill>
+                    <a:blip r:embed="rId18"/>
+                    <a:stretch>
+                      <a:fillRect/>
+                    </a:stretch>
+                  </pic:blipFill>
+                  <pic:spPr>
+                    <a:xfrm>
+                      <a:off x="0" y="0"/>
+                      <a:ext cx="5153025" cy="2924175"/>
+                    </a:xfrm>
+                    <a:prstGeom prst="rect">
+                      <a:avLst/>
+                    </a:prstGeom>
+                  </pic:spPr>
+                </pic:pic>
+              </a:graphicData>
+            </a:graphic>
+          </wp:inline>
+        </w:drawing>
+      </w:r>
+    </w:p>
     <w:p/>
     <w:sectPr>
-      <w:headerReference w:type="default" r:id="rId12"/>
-      <w:footerReference w:type="default" r:id="rId13"/>
+      <w:headerReference w:type="default" r:id="rId19"/>
+      <w:footerReference w:type="default" r:id="rId20"/>
       <w:pgSz w:w="12240" w:h="15840"/>
       <w:pgMar w:top="1417" w:right="1701" w:bottom="1417" w:left="1701" w:header="708" w:footer="708" w:gutter="0"/>
       <w:cols w:space="708"/>
@@ -629,7 +1000,7 @@
             </wp:anchor>
           </w:drawing>
         </mc:Choice>
-        <mc:Fallback xmlns:w16se="http://schemas.microsoft.com/office/word/2015/wordml/symex" xmlns:cx1="http://schemas.microsoft.com/office/drawing/2015/9/8/chartex" xmlns:cx="http://schemas.microsoft.com/office/drawing/2014/chartex">
+        <mc:Fallback xmlns:cx="http://schemas.microsoft.com/office/drawing/2014/chartex" xmlns:cx1="http://schemas.microsoft.com/office/drawing/2015/9/8/chartex" xmlns:w16se="http://schemas.microsoft.com/office/word/2015/wordml/symex">
           <w:pict>
             <v:line w14:anchorId="17A502A8" id="Conector recto 5" o:spid="_x0000_s1026" style="position:absolute;flip:y;z-index:251661312;visibility:visible;mso-wrap-style:square;mso-width-percent:0;mso-height-percent:0;mso-wrap-distance-left:9pt;mso-wrap-distance-top:0;mso-wrap-distance-right:9pt;mso-wrap-distance-bottom:0;mso-position-horizontal:absolute;mso-position-horizontal-relative:margin;mso-position-vertical:absolute;mso-position-vertical-relative:page;mso-width-percent:0;mso-height-percent:0;mso-width-relative:margin;mso-height-relative:margin" from="301.5pt,744.35pt" to="423pt,744.35pt" o:gfxdata="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" strokecolor="black [3200]" strokeweight="1.5pt">
               <v:stroke joinstyle="miter"/>
@@ -700,7 +1071,7 @@
             </wp:anchor>
           </w:drawing>
         </mc:Choice>
-        <mc:Fallback xmlns:w16se="http://schemas.microsoft.com/office/word/2015/wordml/symex" xmlns:cx1="http://schemas.microsoft.com/office/drawing/2015/9/8/chartex" xmlns:cx="http://schemas.microsoft.com/office/drawing/2014/chartex">
+        <mc:Fallback xmlns:cx="http://schemas.microsoft.com/office/drawing/2014/chartex" xmlns:cx1="http://schemas.microsoft.com/office/drawing/2015/9/8/chartex" xmlns:w16se="http://schemas.microsoft.com/office/word/2015/wordml/symex">
           <w:pict>
             <v:line w14:anchorId="29CE152E" id="Conector recto 2" o:spid="_x0000_s1026" style="position:absolute;z-index:251660288;visibility:visible;mso-wrap-style:square;mso-width-percent:0;mso-height-percent:0;mso-wrap-distance-left:9pt;mso-wrap-distance-top:0;mso-wrap-distance-right:9pt;mso-wrap-distance-bottom:0;mso-position-horizontal:absolute;mso-position-horizontal-relative:margin;mso-position-vertical:absolute;mso-position-vertical-relative:page;mso-width-percent:0;mso-height-percent:0;mso-width-relative:margin;mso-height-relative:margin" from="116.7pt,743.95pt" to="239.7pt,744.7pt" o:gfxdata="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" strokecolor="black [3200]" strokeweight="1.5pt">
               <v:stroke joinstyle="miter"/>
@@ -771,7 +1142,7 @@
             </wp:anchor>
           </w:drawing>
         </mc:Choice>
-        <mc:Fallback xmlns:w16se="http://schemas.microsoft.com/office/word/2015/wordml/symex" xmlns:cx1="http://schemas.microsoft.com/office/drawing/2015/9/8/chartex" xmlns:cx="http://schemas.microsoft.com/office/drawing/2014/chartex">
+        <mc:Fallback xmlns:cx="http://schemas.microsoft.com/office/drawing/2014/chartex" xmlns:cx1="http://schemas.microsoft.com/office/drawing/2015/9/8/chartex" xmlns:w16se="http://schemas.microsoft.com/office/word/2015/wordml/symex">
           <w:pict>
             <v:line w14:anchorId="0E0809E1" id="Conector recto 4" o:spid="_x0000_s1026" style="position:absolute;z-index:251659264;visibility:visible;mso-wrap-style:square;mso-width-percent:0;mso-height-percent:0;mso-wrap-distance-left:9pt;mso-wrap-distance-top:0;mso-wrap-distance-right:9pt;mso-wrap-distance-bottom:0;mso-position-horizontal:absolute;mso-position-horizontal-relative:margin;mso-position-vertical:absolute;mso-position-vertical-relative:page;mso-width-percent:0;mso-height-percent:0;mso-width-relative:margin;mso-height-relative:margin" from="-8.55pt,743.25pt" to="110.7pt,743.25pt" o:gfxdata="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" strokecolor="black [3200]" strokeweight="1.5pt">
               <v:stroke joinstyle="miter"/>
@@ -920,7 +1291,7 @@
             <w:bCs/>
             <w:noProof/>
           </w:rPr>
-          <w:t>4</w:t>
+          <w:t>6</w:t>
         </w:r>
         <w:r>
           <w:rPr>
@@ -968,7 +1339,7 @@
             <w:bCs/>
             <w:noProof/>
           </w:rPr>
-          <w:t>4</w:t>
+          <w:t>7</w:t>
         </w:r>
         <w:r>
           <w:rPr>

</xml_diff>